<commit_message>
start Introduction in PPT and add lines in speech
</commit_message>
<xml_diff>
--- a/speech.docx
+++ b/speech.docx
@@ -17,6 +17,7 @@
       <w:r>
         <w:rPr>
           <w:rFonts w:ascii="Trebuchet MS" w:hAnsi="Trebuchet MS"/>
+          <w:noProof/>
           <w:lang w:val="en-US"/>
         </w:rPr>
         <mc:AlternateContent>
@@ -83,7 +84,7 @@
           </mc:Choice>
           <mc:Fallback>
             <w:pict>
-              <v:shapetype w14:anchorId="08F47022" id="_x0000_t32" coordsize="21600,21600" o:spt="32" o:oned="t" path="m,l21600,21600e" filled="f">
+              <v:shapetype w14:anchorId="350E20D0" id="_x0000_t32" coordsize="21600,21600" o:spt="32" o:oned="t" path="m,l21600,21600e" filled="f">
                 <v:path arrowok="t" fillok="f" o:connecttype="none"/>
                 <o:lock v:ext="edit" shapetype="t"/>
               </v:shapetype>
@@ -331,6 +332,23 @@
         </w:rPr>
         <w:t>Well!</w:t>
       </w:r>
+      <w:r>
+        <w:rPr>
+          <w:rFonts w:ascii="Trebuchet MS" w:hAnsi="Trebuchet MS"/>
+          <w:lang w:val="en-US"/>
+        </w:rPr>
+        <w:t xml:space="preserve"> </w:t>
+      </w:r>
+      <w:r>
+        <w:rPr>
+          <w:rFonts w:ascii="Trebuchet MS" w:hAnsi="Trebuchet MS"/>
+          <w:color w:val="7030A0"/>
+          <w:sz w:val="18"/>
+          <w:szCs w:val="18"/>
+          <w:lang w:val="en-US"/>
+        </w:rPr>
+        <w:t>(1 sec)</w:t>
+      </w:r>
     </w:p>
     <w:p>
       <w:pPr>
@@ -432,6 +450,9 @@
         </w:numPr>
         <w:rPr>
           <w:rFonts w:ascii="Trebuchet MS" w:hAnsi="Trebuchet MS"/>
+          <w:color w:val="7030A0"/>
+          <w:sz w:val="18"/>
+          <w:szCs w:val="18"/>
           <w:lang w:val="en-US"/>
         </w:rPr>
       </w:pPr>
@@ -441,6 +462,23 @@
           <w:lang w:val="en-US"/>
         </w:rPr>
         <w:t>Like every graduation speech, I will start by presenting the plan, so let’s begin!</w:t>
+      </w:r>
+      <w:r>
+        <w:rPr>
+          <w:rFonts w:ascii="Trebuchet MS" w:hAnsi="Trebuchet MS"/>
+          <w:lang w:val="en-US"/>
+        </w:rPr>
+        <w:t xml:space="preserve"> </w:t>
+      </w:r>
+      <w:r>
+        <w:rPr>
+          <w:rFonts w:ascii="Trebuchet MS" w:hAnsi="Trebuchet MS"/>
+          <w:color w:val="7030A0"/>
+          <w:sz w:val="18"/>
+          <w:szCs w:val="18"/>
+          <w:lang w:val="en-US"/>
+        </w:rPr>
+        <w:t>(9 sec)</w:t>
       </w:r>
     </w:p>
     <w:p>
@@ -481,7 +519,35 @@
           <w:rFonts w:ascii="Trebuchet MS" w:hAnsi="Trebuchet MS"/>
           <w:lang w:val="en-US"/>
         </w:rPr>
-        <w:t xml:space="preserve">talk about ??? then we will talk about ???? and in the final step we will do a technical demonstration. </w:t>
+        <w:t>talk about ???</w:t>
+      </w:r>
+      <w:r>
+        <w:rPr>
+          <w:rFonts w:ascii="Trebuchet MS" w:hAnsi="Trebuchet MS"/>
+          <w:lang w:val="en-US"/>
+        </w:rPr>
+        <w:t>,</w:t>
+      </w:r>
+      <w:r>
+        <w:rPr>
+          <w:rFonts w:ascii="Trebuchet MS" w:hAnsi="Trebuchet MS"/>
+          <w:lang w:val="en-US"/>
+        </w:rPr>
+        <w:t xml:space="preserve"> then we will talk about ????</w:t>
+      </w:r>
+      <w:r>
+        <w:rPr>
+          <w:rFonts w:ascii="Trebuchet MS" w:hAnsi="Trebuchet MS"/>
+          <w:lang w:val="en-US"/>
+        </w:rPr>
+        <w:t>,</w:t>
+      </w:r>
+      <w:r>
+        <w:rPr>
+          <w:rFonts w:ascii="Trebuchet MS" w:hAnsi="Trebuchet MS"/>
+          <w:lang w:val="en-US"/>
+        </w:rPr>
+        <w:t xml:space="preserve"> and in the final step we will do a technical demonstration. </w:t>
       </w:r>
       <w:r>
         <w:rPr>
@@ -491,7 +557,150 @@
           <w:szCs w:val="18"/>
           <w:lang w:val="en-US"/>
         </w:rPr>
-        <w:t>(? sec)</w:t>
+        <w:t>(</w:t>
+      </w:r>
+      <w:r>
+        <w:rPr>
+          <w:rFonts w:ascii="Trebuchet MS" w:hAnsi="Trebuchet MS"/>
+          <w:color w:val="7030A0"/>
+          <w:sz w:val="18"/>
+          <w:szCs w:val="18"/>
+          <w:lang w:val="en-US"/>
+        </w:rPr>
+        <w:t>15</w:t>
+      </w:r>
+      <w:r>
+        <w:rPr>
+          <w:rFonts w:ascii="Trebuchet MS" w:hAnsi="Trebuchet MS"/>
+          <w:color w:val="7030A0"/>
+          <w:sz w:val="18"/>
+          <w:szCs w:val="18"/>
+          <w:lang w:val="en-US"/>
+        </w:rPr>
+        <w:t xml:space="preserve"> sec)</w:t>
+      </w:r>
+    </w:p>
+    <w:p>
+      <w:pPr>
+        <w:pStyle w:val="ListParagraph"/>
+        <w:numPr>
+          <w:ilvl w:val="0"/>
+          <w:numId w:val="1"/>
+        </w:numPr>
+        <w:rPr>
+          <w:rFonts w:ascii="Trebuchet MS" w:hAnsi="Trebuchet MS"/>
+          <w:lang w:val="en-US"/>
+        </w:rPr>
+      </w:pPr>
+      <w:r>
+        <w:rPr>
+          <w:rFonts w:ascii="Trebuchet MS" w:hAnsi="Trebuchet MS"/>
+          <w:lang w:val="en-US"/>
+        </w:rPr>
+        <w:t xml:space="preserve">(pause…). </w:t>
+      </w:r>
+      <w:r>
+        <w:rPr>
+          <w:rFonts w:ascii="Trebuchet MS" w:hAnsi="Trebuchet MS"/>
+          <w:color w:val="7030A0"/>
+          <w:sz w:val="18"/>
+          <w:szCs w:val="18"/>
+          <w:lang w:val="en-US"/>
+        </w:rPr>
+        <w:t>(3 or 4 sec)</w:t>
+      </w:r>
+    </w:p>
+    <w:p>
+      <w:pPr>
+        <w:pStyle w:val="ListParagraph"/>
+        <w:numPr>
+          <w:ilvl w:val="0"/>
+          <w:numId w:val="1"/>
+        </w:numPr>
+        <w:rPr>
+          <w:rFonts w:ascii="Trebuchet MS" w:hAnsi="Trebuchet MS"/>
+          <w:lang w:val="en-US"/>
+        </w:rPr>
+      </w:pPr>
+      <w:r>
+        <w:rPr>
+          <w:rFonts w:ascii="Trebuchet MS" w:hAnsi="Trebuchet MS"/>
+          <w:color w:val="FF0000"/>
+          <w:lang w:val="en-US"/>
+        </w:rPr>
+        <w:t xml:space="preserve">How much </w:t>
+      </w:r>
+      <w:r>
+        <w:rPr>
+          <w:rFonts w:ascii="Trebuchet MS" w:hAnsi="Trebuchet MS"/>
+          <w:color w:val="FF0000"/>
+          <w:lang w:val="en-US"/>
+        </w:rPr>
+        <w:t>Revenue I will gain If I spend this budget?</w:t>
+      </w:r>
+    </w:p>
+    <w:p>
+      <w:pPr>
+        <w:pStyle w:val="ListParagraph"/>
+        <w:numPr>
+          <w:ilvl w:val="0"/>
+          <w:numId w:val="1"/>
+        </w:numPr>
+        <w:rPr>
+          <w:rFonts w:ascii="Trebuchet MS" w:hAnsi="Trebuchet MS"/>
+          <w:lang w:val="en-US"/>
+        </w:rPr>
+      </w:pPr>
+      <w:r>
+        <w:rPr>
+          <w:rFonts w:ascii="Trebuchet MS" w:hAnsi="Trebuchet MS"/>
+          <w:color w:val="FF0000"/>
+          <w:lang w:val="en-US"/>
+        </w:rPr>
+        <w:t>How much Budget should I spend to gain this Revenue?</w:t>
+      </w:r>
+    </w:p>
+    <w:p>
+      <w:pPr>
+        <w:pStyle w:val="ListParagraph"/>
+        <w:numPr>
+          <w:ilvl w:val="0"/>
+          <w:numId w:val="1"/>
+        </w:numPr>
+        <w:rPr>
+          <w:rFonts w:ascii="Trebuchet MS" w:hAnsi="Trebuchet MS"/>
+          <w:lang w:val="en-US"/>
+        </w:rPr>
+      </w:pPr>
+      <w:r>
+        <w:rPr>
+          <w:rFonts w:ascii="Trebuchet MS" w:hAnsi="Trebuchet MS"/>
+          <w:color w:val="FF0000"/>
+          <w:lang w:val="en-US"/>
+        </w:rPr>
+        <w:t xml:space="preserve">How much Budget, in which channels and in which periods should I spend to gain the high Revenue? </w:t>
+      </w:r>
+    </w:p>
+    <w:p>
+      <w:pPr>
+        <w:pStyle w:val="ListParagraph"/>
+        <w:numPr>
+          <w:ilvl w:val="0"/>
+          <w:numId w:val="1"/>
+        </w:numPr>
+        <w:rPr>
+          <w:rFonts w:ascii="Trebuchet MS" w:hAnsi="Trebuchet MS"/>
+          <w:color w:val="FF0000"/>
+          <w:lang w:val="en-US"/>
+        </w:rPr>
+      </w:pPr>
+      <w:r>
+        <w:rPr>
+          <w:rFonts w:ascii="Trebuchet MS" w:hAnsi="Trebuchet MS"/>
+          <w:color w:val="FF0000"/>
+          <w:lang w:val="en-US"/>
+        </w:rPr>
+        <w:t xml:space="preserve">What is the optimal budget across channels for this advertising activity, while taking into consideration the direct and halo impact of all the campaigns at the product level (3 products: iPhone, iPad and iMac)? </w:t>
       </w:r>
     </w:p>
     <w:p>
@@ -1110,7 +1319,6 @@
   <w:style w:type="character" w:default="1" w:styleId="DefaultParagraphFont">
     <w:name w:val="Default Paragraph Font"/>
     <w:uiPriority w:val="1"/>
-    <w:semiHidden/>
     <w:unhideWhenUsed/>
   </w:style>
   <w:style w:type="table" w:default="1" w:styleId="TableNormal">

</xml_diff>

<commit_message>
add tamplate of Abstract
</commit_message>
<xml_diff>
--- a/speech.docx
+++ b/speech.docx
@@ -628,15 +628,7 @@
           <w:color w:val="FF0000"/>
           <w:lang w:val="en-US"/>
         </w:rPr>
-        <w:t xml:space="preserve">How much </w:t>
-      </w:r>
-      <w:r>
-        <w:rPr>
-          <w:rFonts w:ascii="Trebuchet MS" w:hAnsi="Trebuchet MS"/>
-          <w:color w:val="FF0000"/>
-          <w:lang w:val="en-US"/>
-        </w:rPr>
-        <w:t>Revenue I will gain If I spend this budget?</w:t>
+        <w:t>If you’re working in advertising agency or media agency you always ask these questions, where I will spend the money, is it the Radio better than TV or the opposite? how much money I will spend on TV and Radio?</w:t>
       </w:r>
     </w:p>
     <w:p>
@@ -657,7 +649,15 @@
           <w:color w:val="FF0000"/>
           <w:lang w:val="en-US"/>
         </w:rPr>
-        <w:t>How much Budget should I spend to gain this Revenue?</w:t>
+        <w:t xml:space="preserve">How much </w:t>
+      </w:r>
+      <w:r>
+        <w:rPr>
+          <w:rFonts w:ascii="Trebuchet MS" w:hAnsi="Trebuchet MS"/>
+          <w:color w:val="FF0000"/>
+          <w:lang w:val="en-US"/>
+        </w:rPr>
+        <w:t>Revenue I will gain If I spend this budget?</w:t>
       </w:r>
     </w:p>
     <w:p>
@@ -678,7 +678,7 @@
           <w:color w:val="FF0000"/>
           <w:lang w:val="en-US"/>
         </w:rPr>
-        <w:t xml:space="preserve">How much Budget, in which channels and in which periods should I spend to gain the high Revenue? </w:t>
+        <w:t>How much Budget should I spend to gain this Revenue?</w:t>
       </w:r>
     </w:p>
     <w:p>
@@ -690,17 +690,16 @@
         </w:numPr>
         <w:rPr>
           <w:rFonts w:ascii="Trebuchet MS" w:hAnsi="Trebuchet MS"/>
+          <w:lang w:val="en-US"/>
+        </w:rPr>
+      </w:pPr>
+      <w:r>
+        <w:rPr>
+          <w:rFonts w:ascii="Trebuchet MS" w:hAnsi="Trebuchet MS"/>
           <w:color w:val="FF0000"/>
           <w:lang w:val="en-US"/>
         </w:rPr>
-      </w:pPr>
-      <w:r>
-        <w:rPr>
-          <w:rFonts w:ascii="Trebuchet MS" w:hAnsi="Trebuchet MS"/>
-          <w:color w:val="FF0000"/>
-          <w:lang w:val="en-US"/>
-        </w:rPr>
-        <w:t xml:space="preserve">What is the optimal budget across channels for this advertising activity, while taking into consideration the direct and halo impact of all the campaigns at the product level (3 products: iPhone, iPad and iMac)? </w:t>
+        <w:t xml:space="preserve">How much Budget, in which channels and in which periods should I spend to gain the high Revenue? </w:t>
       </w:r>
     </w:p>
     <w:p>
@@ -712,9 +711,40 @@
         </w:numPr>
         <w:rPr>
           <w:rFonts w:ascii="Trebuchet MS" w:hAnsi="Trebuchet MS"/>
-          <w:lang w:val="en-US"/>
-        </w:rPr>
-      </w:pPr>
+          <w:color w:val="FF0000"/>
+          <w:lang w:val="en-US"/>
+        </w:rPr>
+      </w:pPr>
+      <w:r>
+        <w:rPr>
+          <w:rFonts w:ascii="Trebuchet MS" w:hAnsi="Trebuchet MS"/>
+          <w:color w:val="FF0000"/>
+          <w:lang w:val="en-US"/>
+        </w:rPr>
+        <w:t xml:space="preserve">What is the optimal budget across channels for this advertising activity, while taking into consideration the direct and halo impact of all the campaigns at the product level (3 products: iPhone, iPad and iMac)? </w:t>
+      </w:r>
+    </w:p>
+    <w:p>
+      <w:pPr>
+        <w:pStyle w:val="ListParagraph"/>
+        <w:numPr>
+          <w:ilvl w:val="0"/>
+          <w:numId w:val="1"/>
+        </w:numPr>
+        <w:rPr>
+          <w:rFonts w:ascii="Trebuchet MS" w:hAnsi="Trebuchet MS"/>
+          <w:color w:val="FF0000"/>
+          <w:lang w:val="en-US"/>
+        </w:rPr>
+      </w:pPr>
+      <w:r>
+        <w:rPr>
+          <w:rFonts w:ascii="Trebuchet MS" w:hAnsi="Trebuchet MS"/>
+          <w:color w:val="FF0000"/>
+          <w:lang w:val="en-US"/>
+        </w:rPr>
+        <w:t>How much money I spend in each period (Monthly, Quarterly, Annually, Semi-Annually)?</w:t>
+      </w:r>
       <w:bookmarkStart w:id="0" w:name="_GoBack"/>
       <w:bookmarkEnd w:id="0"/>
     </w:p>
@@ -1319,6 +1349,7 @@
   <w:style w:type="character" w:default="1" w:styleId="DefaultParagraphFont">
     <w:name w:val="Default Paragraph Font"/>
     <w:uiPriority w:val="1"/>
+    <w:semiHidden/>
     <w:unhideWhenUsed/>
   </w:style>
   <w:style w:type="table" w:default="1" w:styleId="TableNormal">

</xml_diff>

<commit_message>
Improve speech and PPT
</commit_message>
<xml_diff>
--- a/speech.docx
+++ b/speech.docx
@@ -765,8 +765,63 @@
           <w:color w:val="FF0000"/>
           <w:lang w:val="en-US"/>
         </w:rPr>
-        <w:t xml:space="preserve">MassTer Insight is end to end, actually is Software as a Service. </w:t>
-      </w:r>
+        <w:t>MassTer Insight is end to end, actually is Software as a Service.</w:t>
+      </w:r>
+    </w:p>
+    <w:p>
+      <w:pPr>
+        <w:rPr>
+          <w:rFonts w:ascii="Trebuchet MS" w:hAnsi="Trebuchet MS"/>
+          <w:color w:val="FF0000"/>
+          <w:lang w:val="en-US"/>
+        </w:rPr>
+      </w:pPr>
+    </w:p>
+    <w:p>
+      <w:pPr>
+        <w:pStyle w:val="ListParagraph"/>
+        <w:rPr>
+          <w:rFonts w:ascii="Trebuchet MS" w:hAnsi="Trebuchet MS"/>
+          <w:color w:val="FF0000"/>
+          <w:lang w:val="en-US"/>
+        </w:rPr>
+      </w:pPr>
+      <w:r>
+        <w:rPr>
+          <w:rFonts w:ascii="Trebuchet MS" w:hAnsi="Trebuchet MS"/>
+          <w:color w:val="FF0000"/>
+          <w:lang w:val="en-US"/>
+        </w:rPr>
+        <w:t>/*********       Next part of speech: Run Scenario Use Case         ********************/</w:t>
+      </w:r>
+      <w:r>
+        <w:rPr>
+          <w:rFonts w:ascii="Trebuchet MS" w:hAnsi="Trebuchet MS"/>
+          <w:color w:val="FF0000"/>
+          <w:lang w:val="en-US"/>
+        </w:rPr>
+        <w:t xml:space="preserve"> </w:t>
+      </w:r>
+    </w:p>
+    <w:p>
+      <w:pPr>
+        <w:pStyle w:val="ListParagraph"/>
+        <w:rPr>
+          <w:rFonts w:ascii="Trebuchet MS" w:hAnsi="Trebuchet MS"/>
+          <w:color w:val="FF0000"/>
+          <w:lang w:val="en-US"/>
+        </w:rPr>
+      </w:pPr>
+    </w:p>
+    <w:p>
+      <w:pPr>
+        <w:pStyle w:val="ListParagraph"/>
+        <w:rPr>
+          <w:rFonts w:ascii="Trebuchet MS" w:hAnsi="Trebuchet MS"/>
+          <w:color w:val="FF0000"/>
+          <w:lang w:val="en-US"/>
+        </w:rPr>
+      </w:pPr>
     </w:p>
     <w:p>
       <w:pPr>
@@ -809,62 +864,1285 @@
           <w:color w:val="7030A0"/>
           <w:lang w:val="en-US"/>
         </w:rPr>
-        <w:t>Now I will explain to you Run Scenario Use Case, but before this I have to present the whole Use Case diagram of our project.</w:t>
-      </w:r>
-    </w:p>
-    <w:p>
-      <w:pPr>
-        <w:pStyle w:val="ListParagraph"/>
-        <w:numPr>
-          <w:ilvl w:val="0"/>
-          <w:numId w:val="1"/>
-        </w:numPr>
-        <w:rPr>
-          <w:rFonts w:ascii="Trebuchet MS" w:hAnsi="Trebuchet MS"/>
-          <w:color w:val="7030A0"/>
-          <w:lang w:val="en-US"/>
-        </w:rPr>
-      </w:pPr>
-      <w:r>
-        <w:rPr>
-          <w:rFonts w:ascii="Trebuchet MS" w:hAnsi="Trebuchet MS"/>
-          <w:color w:val="7030A0"/>
-          <w:lang w:val="en-US"/>
-        </w:rPr>
-        <w:t xml:space="preserve">As you can </w:t>
-      </w:r>
-      <w:r>
-        <w:rPr>
-          <w:rFonts w:ascii="Trebuchet MS" w:hAnsi="Trebuchet MS"/>
-          <w:color w:val="7030A0"/>
-          <w:lang w:val="en-US"/>
-        </w:rPr>
-        <w:t>our use Case Diagram, it’s pretty simple, the actors involved are any kind of person working in head of media agencies or any kind of employee exercise advertising also data-Analyst.</w:t>
-      </w:r>
-    </w:p>
-    <w:p>
-      <w:pPr>
-        <w:pStyle w:val="ListParagraph"/>
-        <w:numPr>
-          <w:ilvl w:val="0"/>
-          <w:numId w:val="1"/>
-        </w:numPr>
-        <w:rPr>
-          <w:rFonts w:ascii="Trebuchet MS" w:hAnsi="Trebuchet MS"/>
-          <w:color w:val="7030A0"/>
-          <w:lang w:val="en-US"/>
-        </w:rPr>
-      </w:pPr>
-      <w:r>
-        <w:rPr>
-          <w:rFonts w:ascii="Trebuchet MS" w:hAnsi="Trebuchet MS"/>
-          <w:color w:val="7030A0"/>
-          <w:lang w:val="en-US"/>
-        </w:rPr>
-        <w:t>In the other side, we have another type of actor, it is the API MassTer Server, where the business code lies, maybe we called an external Actor in our Use case diagram.</w:t>
+        <w:t>Now I will explain to you</w:t>
+      </w:r>
+      <w:r>
+        <w:rPr>
+          <w:rFonts w:ascii="Trebuchet MS" w:hAnsi="Trebuchet MS"/>
+          <w:color w:val="7030A0"/>
+          <w:lang w:val="en-US"/>
+        </w:rPr>
+        <w:t>, the</w:t>
+      </w:r>
+      <w:r>
+        <w:rPr>
+          <w:rFonts w:ascii="Trebuchet MS" w:hAnsi="Trebuchet MS"/>
+          <w:color w:val="7030A0"/>
+          <w:lang w:val="en-US"/>
+        </w:rPr>
+        <w:t xml:space="preserve"> </w:t>
+      </w:r>
+      <w:r>
+        <w:rPr>
+          <w:rFonts w:ascii="Trebuchet MS" w:hAnsi="Trebuchet MS"/>
+          <w:color w:val="7030A0"/>
+          <w:lang w:val="en-US"/>
+        </w:rPr>
+        <w:t>“</w:t>
+      </w:r>
+      <w:r>
+        <w:rPr>
+          <w:rFonts w:ascii="Trebuchet MS" w:hAnsi="Trebuchet MS"/>
+          <w:color w:val="7030A0"/>
+          <w:lang w:val="en-US"/>
+        </w:rPr>
+        <w:t>Run Scenario Use Case</w:t>
+      </w:r>
+      <w:r>
+        <w:rPr>
+          <w:rFonts w:ascii="Trebuchet MS" w:hAnsi="Trebuchet MS"/>
+          <w:color w:val="7030A0"/>
+          <w:lang w:val="en-US"/>
+        </w:rPr>
+        <w:t>”</w:t>
+      </w:r>
+      <w:r>
+        <w:rPr>
+          <w:rFonts w:ascii="Trebuchet MS" w:hAnsi="Trebuchet MS"/>
+          <w:color w:val="7030A0"/>
+          <w:lang w:val="en-US"/>
+        </w:rPr>
+        <w:t>, but before this I have to present the whole Use Case diagram of our project.</w:t>
+      </w:r>
+    </w:p>
+    <w:p>
+      <w:pPr>
+        <w:pStyle w:val="ListParagraph"/>
+        <w:numPr>
+          <w:ilvl w:val="0"/>
+          <w:numId w:val="1"/>
+        </w:numPr>
+        <w:rPr>
+          <w:rFonts w:ascii="Trebuchet MS" w:hAnsi="Trebuchet MS"/>
+          <w:color w:val="7030A0"/>
+          <w:lang w:val="en-US"/>
+        </w:rPr>
+      </w:pPr>
+      <w:r>
+        <w:rPr>
+          <w:rFonts w:ascii="Trebuchet MS" w:hAnsi="Trebuchet MS"/>
+          <w:color w:val="7030A0"/>
+          <w:lang w:val="en-US"/>
+        </w:rPr>
+        <w:t>As you can</w:t>
+      </w:r>
+      <w:r>
+        <w:rPr>
+          <w:rFonts w:ascii="Trebuchet MS" w:hAnsi="Trebuchet MS"/>
+          <w:color w:val="7030A0"/>
+          <w:lang w:val="en-US"/>
+        </w:rPr>
+        <w:t xml:space="preserve"> see,</w:t>
+      </w:r>
+      <w:r>
+        <w:rPr>
+          <w:rFonts w:ascii="Trebuchet MS" w:hAnsi="Trebuchet MS"/>
+          <w:color w:val="7030A0"/>
+          <w:lang w:val="en-US"/>
+        </w:rPr>
+        <w:t xml:space="preserve"> </w:t>
+      </w:r>
+      <w:r>
+        <w:rPr>
+          <w:rFonts w:ascii="Trebuchet MS" w:hAnsi="Trebuchet MS"/>
+          <w:color w:val="7030A0"/>
+          <w:lang w:val="en-US"/>
+        </w:rPr>
+        <w:t xml:space="preserve">our </w:t>
+      </w:r>
+      <w:r>
+        <w:rPr>
+          <w:rFonts w:ascii="Trebuchet MS" w:hAnsi="Trebuchet MS"/>
+          <w:color w:val="7030A0"/>
+          <w:lang w:val="en-US"/>
+        </w:rPr>
+        <w:t>U</w:t>
+      </w:r>
+      <w:r>
+        <w:rPr>
+          <w:rFonts w:ascii="Trebuchet MS" w:hAnsi="Trebuchet MS"/>
+          <w:color w:val="7030A0"/>
+          <w:lang w:val="en-US"/>
+        </w:rPr>
+        <w:t>se Case Diagram</w:t>
+      </w:r>
+      <w:r>
+        <w:rPr>
+          <w:rFonts w:ascii="Trebuchet MS" w:hAnsi="Trebuchet MS"/>
+          <w:color w:val="7030A0"/>
+          <w:lang w:val="en-US"/>
+        </w:rPr>
+        <w:t xml:space="preserve"> </w:t>
+      </w:r>
+      <w:r>
+        <w:rPr>
+          <w:rFonts w:ascii="Trebuchet MS" w:hAnsi="Trebuchet MS"/>
+          <w:color w:val="7030A0"/>
+          <w:lang w:val="en-US"/>
+        </w:rPr>
+        <w:t>it’s pretty simple, the actors involved</w:t>
+      </w:r>
+      <w:r>
+        <w:rPr>
+          <w:rFonts w:ascii="Trebuchet MS" w:hAnsi="Trebuchet MS"/>
+          <w:color w:val="7030A0"/>
+          <w:lang w:val="en-US"/>
+        </w:rPr>
+        <w:t xml:space="preserve"> in our Application</w:t>
+      </w:r>
+      <w:r>
+        <w:rPr>
+          <w:rFonts w:ascii="Trebuchet MS" w:hAnsi="Trebuchet MS"/>
+          <w:color w:val="7030A0"/>
+          <w:lang w:val="en-US"/>
+        </w:rPr>
+        <w:t xml:space="preserve"> are any kind of person working in head of media agencies or any kind of employee exercise advertising</w:t>
+      </w:r>
+      <w:r>
+        <w:rPr>
+          <w:rFonts w:ascii="Trebuchet MS" w:hAnsi="Trebuchet MS"/>
+          <w:color w:val="7030A0"/>
+          <w:lang w:val="en-US"/>
+        </w:rPr>
+        <w:t>,</w:t>
+      </w:r>
+      <w:r>
+        <w:rPr>
+          <w:rFonts w:ascii="Trebuchet MS" w:hAnsi="Trebuchet MS"/>
+          <w:color w:val="7030A0"/>
+          <w:lang w:val="en-US"/>
+        </w:rPr>
+        <w:t xml:space="preserve"> also data-Analyst</w:t>
+      </w:r>
+      <w:r>
+        <w:rPr>
+          <w:rFonts w:ascii="Trebuchet MS" w:hAnsi="Trebuchet MS"/>
+          <w:color w:val="7030A0"/>
+          <w:lang w:val="en-US"/>
+        </w:rPr>
+        <w:t xml:space="preserve"> can use our application</w:t>
+      </w:r>
+      <w:r>
+        <w:rPr>
+          <w:rFonts w:ascii="Trebuchet MS" w:hAnsi="Trebuchet MS"/>
+          <w:color w:val="7030A0"/>
+          <w:lang w:val="en-US"/>
+        </w:rPr>
+        <w:t>.</w:t>
+      </w:r>
+    </w:p>
+    <w:p>
+      <w:pPr>
+        <w:pStyle w:val="ListParagraph"/>
+        <w:numPr>
+          <w:ilvl w:val="0"/>
+          <w:numId w:val="1"/>
+        </w:numPr>
+        <w:rPr>
+          <w:rFonts w:ascii="Trebuchet MS" w:hAnsi="Trebuchet MS"/>
+          <w:color w:val="7030A0"/>
+          <w:lang w:val="en-US"/>
+        </w:rPr>
+      </w:pPr>
+      <w:r>
+        <w:rPr>
+          <w:rFonts w:ascii="Trebuchet MS" w:hAnsi="Trebuchet MS"/>
+          <w:color w:val="7030A0"/>
+          <w:lang w:val="en-US"/>
+        </w:rPr>
+        <w:t xml:space="preserve">In the other side, we have another type of actor, it is </w:t>
+      </w:r>
+      <w:r>
+        <w:rPr>
+          <w:rFonts w:ascii="Trebuchet MS" w:hAnsi="Trebuchet MS"/>
+          <w:color w:val="7030A0"/>
+          <w:lang w:val="en-US"/>
+        </w:rPr>
+        <w:t>“</w:t>
+      </w:r>
+      <w:r>
+        <w:rPr>
+          <w:rFonts w:ascii="Trebuchet MS" w:hAnsi="Trebuchet MS"/>
+          <w:color w:val="7030A0"/>
+          <w:lang w:val="en-US"/>
+        </w:rPr>
+        <w:t>the API MassTer Server</w:t>
+      </w:r>
+      <w:r>
+        <w:rPr>
+          <w:rFonts w:ascii="Trebuchet MS" w:hAnsi="Trebuchet MS"/>
+          <w:color w:val="7030A0"/>
+          <w:lang w:val="en-US"/>
+        </w:rPr>
+        <w:t>”</w:t>
+      </w:r>
+      <w:r>
+        <w:rPr>
+          <w:rFonts w:ascii="Trebuchet MS" w:hAnsi="Trebuchet MS"/>
+          <w:color w:val="7030A0"/>
+          <w:lang w:val="en-US"/>
+        </w:rPr>
+        <w:t xml:space="preserve">, where the business code lies, maybe we called </w:t>
+      </w:r>
+      <w:r>
+        <w:rPr>
+          <w:rFonts w:ascii="Trebuchet MS" w:hAnsi="Trebuchet MS"/>
+          <w:color w:val="7030A0"/>
+          <w:lang w:val="en-US"/>
+        </w:rPr>
+        <w:t>“</w:t>
+      </w:r>
+      <w:r>
+        <w:rPr>
+          <w:rFonts w:ascii="Trebuchet MS" w:hAnsi="Trebuchet MS"/>
+          <w:color w:val="7030A0"/>
+          <w:lang w:val="en-US"/>
+        </w:rPr>
+        <w:t>an external Actor</w:t>
+      </w:r>
+      <w:r>
+        <w:rPr>
+          <w:rFonts w:ascii="Trebuchet MS" w:hAnsi="Trebuchet MS"/>
+          <w:color w:val="7030A0"/>
+          <w:lang w:val="en-US"/>
+        </w:rPr>
+        <w:t>”</w:t>
+      </w:r>
+      <w:r>
+        <w:rPr>
+          <w:rFonts w:ascii="Trebuchet MS" w:hAnsi="Trebuchet MS"/>
+          <w:color w:val="7030A0"/>
+          <w:lang w:val="en-US"/>
+        </w:rPr>
+        <w:t xml:space="preserve"> in our Use case diagram.</w:t>
+      </w:r>
+    </w:p>
+    <w:p>
+      <w:pPr>
+        <w:pStyle w:val="ListParagraph"/>
+        <w:numPr>
+          <w:ilvl w:val="0"/>
+          <w:numId w:val="1"/>
+        </w:numPr>
+        <w:rPr>
+          <w:rFonts w:ascii="Trebuchet MS" w:hAnsi="Trebuchet MS"/>
+          <w:color w:val="7030A0"/>
+          <w:lang w:val="en-US"/>
+        </w:rPr>
+      </w:pPr>
+      <w:r>
+        <w:rPr>
+          <w:rFonts w:ascii="Trebuchet MS" w:hAnsi="Trebuchet MS"/>
+          <w:color w:val="7030A0"/>
+          <w:lang w:val="en-US"/>
+        </w:rPr>
+        <w:t>After connecting to MassTer Server API with success, now the Data-Analyst able to start load project.</w:t>
+      </w:r>
+    </w:p>
+    <w:p>
+      <w:pPr>
+        <w:pStyle w:val="ListParagraph"/>
+        <w:numPr>
+          <w:ilvl w:val="0"/>
+          <w:numId w:val="1"/>
+        </w:numPr>
+        <w:rPr>
+          <w:rFonts w:ascii="Trebuchet MS" w:hAnsi="Trebuchet MS"/>
+          <w:color w:val="7030A0"/>
+          <w:lang w:val="en-US"/>
+        </w:rPr>
+      </w:pPr>
+      <w:r>
+        <w:rPr>
+          <w:rFonts w:ascii="Trebuchet MS" w:hAnsi="Trebuchet MS"/>
+          <w:color w:val="7030A0"/>
+          <w:lang w:val="en-US"/>
+        </w:rPr>
+        <w:t>Once the loading of project is done with success, the user enters the budget range or the whole</w:t>
+      </w:r>
+      <w:r>
+        <w:rPr>
+          <w:rFonts w:ascii="Trebuchet MS" w:hAnsi="Trebuchet MS"/>
+          <w:color w:val="7030A0"/>
+          <w:lang w:val="en-US"/>
+        </w:rPr>
+        <w:t xml:space="preserve"> budget that you reserved for the advertising after</w:t>
+      </w:r>
+      <w:r>
+        <w:rPr>
+          <w:rFonts w:ascii="Trebuchet MS" w:hAnsi="Trebuchet MS"/>
+          <w:color w:val="7030A0"/>
+          <w:lang w:val="en-US"/>
+        </w:rPr>
+        <w:t xml:space="preserve"> this,</w:t>
+      </w:r>
+      <w:r>
+        <w:rPr>
+          <w:rFonts w:ascii="Trebuchet MS" w:hAnsi="Trebuchet MS"/>
+          <w:color w:val="7030A0"/>
+          <w:lang w:val="en-US"/>
+        </w:rPr>
+        <w:t xml:space="preserve"> the user starts</w:t>
+      </w:r>
+      <w:r>
+        <w:rPr>
+          <w:rFonts w:ascii="Trebuchet MS" w:hAnsi="Trebuchet MS"/>
+          <w:color w:val="7030A0"/>
+          <w:lang w:val="en-US"/>
+        </w:rPr>
+        <w:t xml:space="preserve"> to choose the list of channels where will put money </w:t>
+      </w:r>
+      <w:r>
+        <w:rPr>
+          <w:rFonts w:ascii="Trebuchet MS" w:hAnsi="Trebuchet MS"/>
+          <w:color w:val="7030A0"/>
+          <w:lang w:val="en-US"/>
+        </w:rPr>
+        <w:t>to advertising</w:t>
+      </w:r>
+      <w:r>
+        <w:rPr>
+          <w:rFonts w:ascii="Trebuchet MS" w:hAnsi="Trebuchet MS"/>
+          <w:color w:val="7030A0"/>
+          <w:lang w:val="en-US"/>
+        </w:rPr>
+        <w:t>,</w:t>
+      </w:r>
+      <w:r>
+        <w:rPr>
+          <w:rFonts w:ascii="Trebuchet MS" w:hAnsi="Trebuchet MS"/>
+          <w:color w:val="7030A0"/>
+          <w:lang w:val="en-US"/>
+        </w:rPr>
+        <w:t xml:space="preserve"> channels means Radio, TV, Outdoor and any source of advertising,</w:t>
+      </w:r>
+      <w:r>
+        <w:rPr>
+          <w:rFonts w:ascii="Trebuchet MS" w:hAnsi="Trebuchet MS"/>
+          <w:color w:val="7030A0"/>
+          <w:lang w:val="en-US"/>
+        </w:rPr>
+        <w:t xml:space="preserve"> then will be able to run updates settings with success.</w:t>
+      </w:r>
+    </w:p>
+    <w:p>
+      <w:pPr>
+        <w:pStyle w:val="ListParagraph"/>
+        <w:numPr>
+          <w:ilvl w:val="0"/>
+          <w:numId w:val="1"/>
+        </w:numPr>
+        <w:rPr>
+          <w:rFonts w:ascii="Trebuchet MS" w:hAnsi="Trebuchet MS"/>
+          <w:color w:val="7030A0"/>
+          <w:lang w:val="en-US"/>
+        </w:rPr>
+      </w:pPr>
+      <w:r>
+        <w:rPr>
+          <w:rFonts w:ascii="Trebuchet MS" w:hAnsi="Trebuchet MS"/>
+          <w:color w:val="7030A0"/>
+          <w:lang w:val="en-US"/>
+        </w:rPr>
+        <w:t xml:space="preserve">After that update settings </w:t>
+      </w:r>
+      <w:proofErr w:type="gramStart"/>
+      <w:r>
+        <w:rPr>
+          <w:rFonts w:ascii="Trebuchet MS" w:hAnsi="Trebuchet MS"/>
+          <w:color w:val="7030A0"/>
+          <w:lang w:val="en-US"/>
+        </w:rPr>
+        <w:t>is</w:t>
+      </w:r>
+      <w:proofErr w:type="gramEnd"/>
+      <w:r>
+        <w:rPr>
+          <w:rFonts w:ascii="Trebuchet MS" w:hAnsi="Trebuchet MS"/>
+          <w:color w:val="7030A0"/>
+          <w:lang w:val="en-US"/>
+        </w:rPr>
+        <w:t xml:space="preserve"> done with success, now the user can run Scenario</w:t>
+      </w:r>
+      <w:r>
+        <w:rPr>
+          <w:rFonts w:ascii="Trebuchet MS" w:hAnsi="Trebuchet MS"/>
+          <w:color w:val="7030A0"/>
+          <w:lang w:val="en-US"/>
+        </w:rPr>
+        <w:t xml:space="preserve"> based on the list of channels and the budgets that the user choose. </w:t>
+      </w:r>
+      <w:r>
+        <w:rPr>
+          <w:rFonts w:ascii="Trebuchet MS" w:hAnsi="Trebuchet MS"/>
+          <w:color w:val="7030A0"/>
+          <w:lang w:val="en-US"/>
+        </w:rPr>
+        <w:t xml:space="preserve">    </w:t>
+      </w:r>
+    </w:p>
+    <w:p>
+      <w:pPr>
+        <w:pStyle w:val="ListParagraph"/>
+        <w:numPr>
+          <w:ilvl w:val="0"/>
+          <w:numId w:val="1"/>
+        </w:numPr>
+        <w:rPr>
+          <w:rFonts w:ascii="Trebuchet MS" w:hAnsi="Trebuchet MS"/>
+          <w:color w:val="7030A0"/>
+          <w:lang w:val="en-US"/>
+        </w:rPr>
+      </w:pPr>
+      <w:r>
+        <w:rPr>
+          <w:rFonts w:ascii="Trebuchet MS" w:hAnsi="Trebuchet MS"/>
+          <w:color w:val="7030A0"/>
+          <w:lang w:val="en-US"/>
+        </w:rPr>
+        <w:t xml:space="preserve">Once the </w:t>
+      </w:r>
+      <w:r>
+        <w:rPr>
+          <w:rFonts w:ascii="Trebuchet MS" w:hAnsi="Trebuchet MS"/>
+          <w:color w:val="7030A0"/>
+          <w:lang w:val="en-US"/>
+        </w:rPr>
+        <w:t>Scenario is done with success</w:t>
+      </w:r>
+      <w:r>
+        <w:rPr>
+          <w:rFonts w:ascii="Trebuchet MS" w:hAnsi="Trebuchet MS"/>
+          <w:color w:val="7030A0"/>
+          <w:lang w:val="en-US"/>
+        </w:rPr>
+        <w:t xml:space="preserve">, the Data-Analyst can manage </w:t>
+      </w:r>
+      <w:r>
+        <w:rPr>
+          <w:rFonts w:ascii="Trebuchet MS" w:hAnsi="Trebuchet MS"/>
+          <w:color w:val="7030A0"/>
+          <w:lang w:val="en-US"/>
+        </w:rPr>
+        <w:t>report by select report, save report and remove report.</w:t>
+      </w:r>
+    </w:p>
+    <w:p>
+      <w:pPr>
+        <w:pStyle w:val="ListParagraph"/>
+        <w:numPr>
+          <w:ilvl w:val="0"/>
+          <w:numId w:val="1"/>
+        </w:numPr>
+        <w:rPr>
+          <w:rFonts w:ascii="Trebuchet MS" w:hAnsi="Trebuchet MS"/>
+          <w:color w:val="7030A0"/>
+          <w:lang w:val="en-US"/>
+        </w:rPr>
+      </w:pPr>
+      <w:r>
+        <w:rPr>
+          <w:rFonts w:ascii="Trebuchet MS" w:hAnsi="Trebuchet MS"/>
+          <w:color w:val="7030A0"/>
+          <w:lang w:val="en-US"/>
+        </w:rPr>
+        <w:lastRenderedPageBreak/>
+        <w:t>Another importants features: save project and save as project, with these features our Data-Analyst save and overwrite the current project or also can save the current project with another name by using save as.</w:t>
+      </w:r>
+    </w:p>
+    <w:p>
+      <w:pPr>
+        <w:pStyle w:val="ListParagraph"/>
+        <w:numPr>
+          <w:ilvl w:val="0"/>
+          <w:numId w:val="1"/>
+        </w:numPr>
+        <w:rPr>
+          <w:rFonts w:ascii="Trebuchet MS" w:hAnsi="Trebuchet MS"/>
+          <w:color w:val="7030A0"/>
+          <w:lang w:val="en-US"/>
+        </w:rPr>
+      </w:pPr>
+      <w:r>
+        <w:rPr>
+          <w:rFonts w:ascii="Trebuchet MS" w:hAnsi="Trebuchet MS"/>
+          <w:color w:val="7030A0"/>
+          <w:lang w:val="en-US"/>
+        </w:rPr>
+        <w:t>Now Let</w:t>
+      </w:r>
+      <w:r>
+        <w:rPr>
+          <w:rFonts w:ascii="Trebuchet MS" w:hAnsi="Trebuchet MS"/>
+          <w:color w:val="7030A0"/>
+          <w:lang w:val="en-US"/>
+        </w:rPr>
+        <w:t xml:space="preserve"> me</w:t>
+      </w:r>
+      <w:r>
+        <w:rPr>
+          <w:rFonts w:ascii="Trebuchet MS" w:hAnsi="Trebuchet MS"/>
+          <w:color w:val="7030A0"/>
+          <w:lang w:val="en-US"/>
+        </w:rPr>
+        <w:t xml:space="preserve"> </w:t>
+      </w:r>
+      <w:r>
+        <w:rPr>
+          <w:rFonts w:ascii="Trebuchet MS" w:hAnsi="Trebuchet MS"/>
+          <w:color w:val="7030A0"/>
+          <w:lang w:val="en-US"/>
+        </w:rPr>
+        <w:t xml:space="preserve">explain in details </w:t>
+      </w:r>
+      <w:r>
+        <w:rPr>
+          <w:rFonts w:ascii="Trebuchet MS" w:hAnsi="Trebuchet MS"/>
+          <w:color w:val="7030A0"/>
+          <w:lang w:val="en-US"/>
+        </w:rPr>
+        <w:t>how works Run</w:t>
+      </w:r>
+      <w:r>
+        <w:rPr>
+          <w:rFonts w:ascii="Trebuchet MS" w:hAnsi="Trebuchet MS"/>
+          <w:color w:val="7030A0"/>
+          <w:lang w:val="en-US"/>
+        </w:rPr>
+        <w:t xml:space="preserve"> Scenario Use case.</w:t>
+      </w:r>
+    </w:p>
+    <w:p>
+      <w:pPr>
+        <w:pStyle w:val="ListParagraph"/>
+        <w:numPr>
+          <w:ilvl w:val="0"/>
+          <w:numId w:val="1"/>
+        </w:numPr>
+        <w:rPr>
+          <w:rFonts w:ascii="Trebuchet MS" w:hAnsi="Trebuchet MS"/>
+          <w:color w:val="7030A0"/>
+          <w:lang w:val="en-US"/>
+        </w:rPr>
+      </w:pPr>
+      <w:r>
+        <w:rPr>
+          <w:rFonts w:ascii="Trebuchet MS" w:hAnsi="Trebuchet MS"/>
+          <w:color w:val="7030A0"/>
+          <w:lang w:val="en-US"/>
+        </w:rPr>
+        <w:t xml:space="preserve">In fact the process of Run Scenario works like this; in first place the user select list of channels and the budget range; when I say budget  range I mean the whole budget reserved for advertising, after two these steps the user geos automatically to updates settings, the role of updates settings it is pretty simple it saved any modification in the list of channels, Once the updates is done with success, the user move to the next step of Run Scenario; he will choose a Max budget or min Target then finish the Run scenario by get the new optimization Results which contains the budget for each channels that you will put to get </w:t>
+      </w:r>
+      <w:r>
+        <w:rPr>
+          <w:rFonts w:ascii="Trebuchet MS" w:hAnsi="Trebuchet MS"/>
+          <w:color w:val="7030A0"/>
+          <w:lang w:val="en-US"/>
+        </w:rPr>
+        <w:t>a better Revenue.</w:t>
+      </w:r>
+    </w:p>
+    <w:p>
+      <w:pPr>
+        <w:pStyle w:val="ListParagraph"/>
+        <w:numPr>
+          <w:ilvl w:val="0"/>
+          <w:numId w:val="1"/>
+        </w:numPr>
+        <w:rPr>
+          <w:rFonts w:ascii="Trebuchet MS" w:hAnsi="Trebuchet MS"/>
+          <w:color w:val="7030A0"/>
+          <w:lang w:val="en-US"/>
+        </w:rPr>
+      </w:pPr>
+      <w:r>
+        <w:rPr>
+          <w:rFonts w:ascii="Trebuchet MS" w:hAnsi="Trebuchet MS"/>
+          <w:color w:val="7030A0"/>
+          <w:lang w:val="en-US"/>
+        </w:rPr>
+        <w:t xml:space="preserve">And now </w:t>
+      </w:r>
+      <w:r>
+        <w:rPr>
+          <w:rFonts w:ascii="Trebuchet MS" w:hAnsi="Trebuchet MS"/>
+          <w:color w:val="7030A0"/>
+          <w:lang w:val="en-US"/>
+        </w:rPr>
+        <w:t>to</w:t>
+      </w:r>
+      <w:r>
+        <w:rPr>
+          <w:rFonts w:ascii="Trebuchet MS" w:hAnsi="Trebuchet MS"/>
+          <w:color w:val="7030A0"/>
+          <w:lang w:val="en-US"/>
+        </w:rPr>
+        <w:t xml:space="preserve"> understand what behind the scene </w:t>
+      </w:r>
+      <w:r>
+        <w:rPr>
+          <w:rFonts w:ascii="Trebuchet MS" w:hAnsi="Trebuchet MS"/>
+          <w:color w:val="7030A0"/>
+          <w:lang w:val="en-US"/>
+        </w:rPr>
+        <w:t>in this Use Case I will move to Sequence Diagram of Run Scenario</w:t>
+      </w:r>
+      <w:r>
+        <w:rPr>
+          <w:rFonts w:ascii="Trebuchet MS" w:hAnsi="Trebuchet MS"/>
+          <w:color w:val="7030A0"/>
+          <w:lang w:val="en-US"/>
+        </w:rPr>
+        <w:t xml:space="preserve"> </w:t>
+      </w:r>
+      <w:r>
+        <w:rPr>
+          <w:rFonts w:ascii="Trebuchet MS" w:hAnsi="Trebuchet MS"/>
+          <w:color w:val="7030A0"/>
+          <w:lang w:val="en-US"/>
+        </w:rPr>
+        <w:t>in details</w:t>
+      </w:r>
+      <w:r>
+        <w:rPr>
+          <w:rFonts w:ascii="Trebuchet MS" w:hAnsi="Trebuchet MS"/>
+          <w:color w:val="7030A0"/>
+          <w:lang w:val="en-US"/>
+        </w:rPr>
+        <w:t>.</w:t>
+      </w:r>
+    </w:p>
+    <w:p>
+      <w:pPr>
+        <w:pStyle w:val="ListParagraph"/>
+        <w:numPr>
+          <w:ilvl w:val="0"/>
+          <w:numId w:val="1"/>
+        </w:numPr>
+        <w:rPr>
+          <w:rFonts w:ascii="Trebuchet MS" w:hAnsi="Trebuchet MS"/>
+          <w:color w:val="7030A0"/>
+          <w:lang w:val="en-US"/>
+        </w:rPr>
+      </w:pPr>
+      <w:r>
+        <w:rPr>
+          <w:rFonts w:ascii="Trebuchet MS" w:hAnsi="Trebuchet MS"/>
+          <w:color w:val="7030A0"/>
+          <w:lang w:val="en-US"/>
+        </w:rPr>
+        <w:t xml:space="preserve">Once </w:t>
+      </w:r>
+      <w:r>
+        <w:rPr>
+          <w:rFonts w:ascii="Trebuchet MS" w:hAnsi="Trebuchet MS"/>
+          <w:color w:val="7030A0"/>
+          <w:lang w:val="en-US"/>
+        </w:rPr>
+        <w:t>the user clicks on the button “RUN”, AngularJS Controller take charge of this action to satisfied.</w:t>
+      </w:r>
+    </w:p>
+    <w:p>
+      <w:pPr>
+        <w:pStyle w:val="ListParagraph"/>
+        <w:numPr>
+          <w:ilvl w:val="0"/>
+          <w:numId w:val="1"/>
+        </w:numPr>
+        <w:rPr>
+          <w:rFonts w:ascii="Trebuchet MS" w:hAnsi="Trebuchet MS"/>
+          <w:color w:val="7030A0"/>
+          <w:lang w:val="en-US"/>
+        </w:rPr>
+      </w:pPr>
+      <w:r>
+        <w:rPr>
+          <w:rFonts w:ascii="Trebuchet MS" w:hAnsi="Trebuchet MS"/>
+          <w:color w:val="7030A0"/>
+          <w:lang w:val="en-US"/>
+        </w:rPr>
+        <w:t>Once AngularJS</w:t>
+      </w:r>
+      <w:r>
+        <w:rPr>
+          <w:rFonts w:ascii="Trebuchet MS" w:hAnsi="Trebuchet MS"/>
+          <w:color w:val="7030A0"/>
+          <w:lang w:val="en-US"/>
+        </w:rPr>
+        <w:t xml:space="preserve"> capture the Run Action</w:t>
+      </w:r>
+      <w:r>
+        <w:rPr>
+          <w:rFonts w:ascii="Trebuchet MS" w:hAnsi="Trebuchet MS"/>
+          <w:color w:val="7030A0"/>
+          <w:lang w:val="en-US"/>
+        </w:rPr>
+        <w:t xml:space="preserve"> from the side of the user</w:t>
+      </w:r>
+      <w:r>
+        <w:rPr>
+          <w:rFonts w:ascii="Trebuchet MS" w:hAnsi="Trebuchet MS"/>
+          <w:color w:val="7030A0"/>
+          <w:lang w:val="en-US"/>
+        </w:rPr>
+        <w:t>, it will execute the run method in AngularJS Controller.</w:t>
+      </w:r>
+    </w:p>
+    <w:p>
+      <w:pPr>
+        <w:pStyle w:val="ListParagraph"/>
+        <w:numPr>
+          <w:ilvl w:val="0"/>
+          <w:numId w:val="1"/>
+        </w:numPr>
+        <w:rPr>
+          <w:rFonts w:ascii="Trebuchet MS" w:hAnsi="Trebuchet MS"/>
+          <w:color w:val="7030A0"/>
+          <w:lang w:val="en-US"/>
+        </w:rPr>
+      </w:pPr>
+      <w:r>
+        <w:rPr>
+          <w:rFonts w:ascii="Trebuchet MS" w:hAnsi="Trebuchet MS"/>
+          <w:color w:val="7030A0"/>
+          <w:lang w:val="en-US"/>
+        </w:rPr>
+        <w:t>Inside the method Run, AngularJS</w:t>
+      </w:r>
+      <w:r>
+        <w:rPr>
+          <w:rFonts w:ascii="Trebuchet MS" w:hAnsi="Trebuchet MS"/>
+          <w:color w:val="7030A0"/>
+          <w:lang w:val="en-US"/>
+        </w:rPr>
+        <w:t xml:space="preserve"> create</w:t>
+      </w:r>
+      <w:r>
+        <w:rPr>
+          <w:rFonts w:ascii="Trebuchet MS" w:hAnsi="Trebuchet MS"/>
+          <w:color w:val="7030A0"/>
+          <w:lang w:val="en-US"/>
+        </w:rPr>
+        <w:t xml:space="preserve"> </w:t>
+      </w:r>
+      <w:r>
+        <w:rPr>
+          <w:rFonts w:ascii="Trebuchet MS" w:hAnsi="Trebuchet MS"/>
+          <w:color w:val="7030A0"/>
+          <w:lang w:val="en-US"/>
+        </w:rPr>
+        <w:t>Optimisation</w:t>
+      </w:r>
+      <w:r>
+        <w:rPr>
+          <w:rFonts w:ascii="Trebuchet MS" w:hAnsi="Trebuchet MS"/>
+          <w:color w:val="7030A0"/>
+          <w:lang w:val="en-US"/>
+        </w:rPr>
+        <w:t>ConstrainstHolder</w:t>
+      </w:r>
+      <w:r>
+        <w:rPr>
+          <w:rFonts w:ascii="Trebuchet MS" w:hAnsi="Trebuchet MS"/>
+          <w:color w:val="7030A0"/>
+          <w:lang w:val="en-US"/>
+        </w:rPr>
+        <w:t xml:space="preserve"> JSON object</w:t>
+      </w:r>
+      <w:r>
+        <w:rPr>
+          <w:rFonts w:ascii="Trebuchet MS" w:hAnsi="Trebuchet MS"/>
+          <w:color w:val="7030A0"/>
+          <w:lang w:val="en-US"/>
+        </w:rPr>
+        <w:t>.</w:t>
+      </w:r>
+    </w:p>
+    <w:p>
+      <w:pPr>
+        <w:pStyle w:val="ListParagraph"/>
+        <w:numPr>
+          <w:ilvl w:val="0"/>
+          <w:numId w:val="1"/>
+        </w:numPr>
+        <w:rPr>
+          <w:rFonts w:ascii="Trebuchet MS" w:hAnsi="Trebuchet MS"/>
+          <w:color w:val="7030A0"/>
+          <w:lang w:val="en-US"/>
+        </w:rPr>
+      </w:pPr>
+      <w:r>
+        <w:rPr>
+          <w:rFonts w:ascii="Trebuchet MS" w:hAnsi="Trebuchet MS"/>
+          <w:color w:val="7030A0"/>
+          <w:lang w:val="en-US"/>
+        </w:rPr>
+        <w:t xml:space="preserve">After creation of </w:t>
+      </w:r>
+      <w:r>
+        <w:rPr>
+          <w:rFonts w:ascii="Trebuchet MS" w:hAnsi="Trebuchet MS"/>
+          <w:color w:val="7030A0"/>
+          <w:lang w:val="en-US"/>
+        </w:rPr>
+        <w:t>OptimisationConstrainstHolder</w:t>
+      </w:r>
+      <w:r>
+        <w:rPr>
+          <w:rFonts w:ascii="Trebuchet MS" w:hAnsi="Trebuchet MS"/>
+          <w:color w:val="7030A0"/>
+          <w:lang w:val="en-US"/>
+        </w:rPr>
+        <w:t xml:space="preserve"> JSON object and assign to it the proper data, such as listselectedVariables; I mean </w:t>
+      </w:r>
+      <w:r>
+        <w:rPr>
+          <w:rFonts w:ascii="Trebuchet MS" w:hAnsi="Trebuchet MS"/>
+          <w:color w:val="7030A0"/>
+          <w:lang w:val="en-US"/>
+        </w:rPr>
+        <w:t>t</w:t>
+      </w:r>
+      <w:r>
+        <w:rPr>
+          <w:rFonts w:ascii="Trebuchet MS" w:hAnsi="Trebuchet MS"/>
+          <w:color w:val="7030A0"/>
+          <w:lang w:val="en-US"/>
+        </w:rPr>
+        <w:t xml:space="preserve">he list of the channels where you want to put for advertising example Radio, TV or Press. Another data should be assign to OpimisationReport is budget Range and Max-Budget or Mini-Target, </w:t>
+      </w:r>
+      <w:r>
+        <w:rPr>
+          <w:rFonts w:ascii="Trebuchet MS" w:hAnsi="Trebuchet MS"/>
+          <w:color w:val="7030A0"/>
+          <w:lang w:val="en-US"/>
+        </w:rPr>
+        <w:t>and I will explain the difference between Max-budget and Mini-Target;</w:t>
+      </w:r>
+      <w:r>
+        <w:rPr>
+          <w:rFonts w:ascii="Trebuchet MS" w:hAnsi="Trebuchet MS"/>
+          <w:color w:val="7030A0"/>
+          <w:lang w:val="en-US"/>
+        </w:rPr>
+        <w:t xml:space="preserve"> Max-budget </w:t>
+      </w:r>
+      <w:r>
+        <w:rPr>
+          <w:rFonts w:ascii="Trebuchet MS" w:hAnsi="Trebuchet MS"/>
+          <w:color w:val="7030A0"/>
+          <w:lang w:val="en-US"/>
+        </w:rPr>
+        <w:t>represent that that you want to invest in this Scenario, and should not be bigger than Budget Range, Mini-Target represent the Revenue that you want to achieve in this Scenario.</w:t>
+      </w:r>
+    </w:p>
+    <w:p>
+      <w:pPr>
+        <w:pStyle w:val="ListParagraph"/>
+        <w:numPr>
+          <w:ilvl w:val="0"/>
+          <w:numId w:val="1"/>
+        </w:numPr>
+        <w:rPr>
+          <w:rFonts w:ascii="Trebuchet MS" w:hAnsi="Trebuchet MS"/>
+          <w:color w:val="7030A0"/>
+          <w:lang w:val="en-US"/>
+        </w:rPr>
+      </w:pPr>
+      <w:r>
+        <w:rPr>
+          <w:rFonts w:ascii="Trebuchet MS" w:hAnsi="Trebuchet MS"/>
+          <w:color w:val="7030A0"/>
+          <w:lang w:val="en-US"/>
+        </w:rPr>
+        <w:t xml:space="preserve">Let’s come back to our </w:t>
+      </w:r>
+      <w:r>
+        <w:rPr>
+          <w:rFonts w:ascii="Trebuchet MS" w:hAnsi="Trebuchet MS"/>
+          <w:color w:val="7030A0"/>
+          <w:lang w:val="en-US"/>
+        </w:rPr>
+        <w:t>OptimisationConstrainstHolder</w:t>
+      </w:r>
+      <w:r>
+        <w:rPr>
+          <w:rFonts w:ascii="Trebuchet MS" w:hAnsi="Trebuchet MS"/>
+          <w:color w:val="7030A0"/>
+          <w:lang w:val="en-US"/>
+        </w:rPr>
+        <w:t xml:space="preserve"> JSON Object, After the assign of the proper data, now the JSON Object read</w:t>
+      </w:r>
+      <w:r>
+        <w:rPr>
+          <w:rFonts w:ascii="Trebuchet MS" w:hAnsi="Trebuchet MS"/>
+          <w:color w:val="7030A0"/>
+          <w:lang w:val="en-US"/>
+        </w:rPr>
+        <w:t>y</w:t>
+      </w:r>
+      <w:r>
+        <w:rPr>
+          <w:rFonts w:ascii="Trebuchet MS" w:hAnsi="Trebuchet MS"/>
+          <w:color w:val="7030A0"/>
+          <w:lang w:val="en-US"/>
+        </w:rPr>
+        <w:t xml:space="preserve"> to</w:t>
+      </w:r>
+      <w:r>
+        <w:rPr>
+          <w:rFonts w:ascii="Trebuchet MS" w:hAnsi="Trebuchet MS"/>
+          <w:color w:val="7030A0"/>
+          <w:lang w:val="en-US"/>
+        </w:rPr>
+        <w:t xml:space="preserve"> be</w:t>
+      </w:r>
+      <w:r>
+        <w:rPr>
+          <w:rFonts w:ascii="Trebuchet MS" w:hAnsi="Trebuchet MS"/>
+          <w:color w:val="7030A0"/>
+          <w:lang w:val="en-US"/>
+        </w:rPr>
+        <w:t xml:space="preserve"> send it to </w:t>
+      </w:r>
+      <w:r>
+        <w:rPr>
+          <w:rFonts w:ascii="Trebuchet MS" w:hAnsi="Trebuchet MS"/>
+          <w:color w:val="7030A0"/>
+          <w:lang w:val="en-US"/>
+        </w:rPr>
+        <w:t xml:space="preserve">OptimisationController to the side of Spring MVC, through POST request, AngularJS will use REST API to send this request, by the way the request POST contains two important parameters, the first is the URL and the second is our JSON Object </w:t>
+      </w:r>
+      <w:r>
+        <w:rPr>
+          <w:rFonts w:ascii="Trebuchet MS" w:hAnsi="Trebuchet MS"/>
+          <w:color w:val="7030A0"/>
+          <w:lang w:val="en-US"/>
+        </w:rPr>
+        <w:t>OptimisationConstrainstHolder</w:t>
+      </w:r>
+      <w:r>
+        <w:rPr>
+          <w:rFonts w:ascii="Trebuchet MS" w:hAnsi="Trebuchet MS"/>
+          <w:color w:val="7030A0"/>
+          <w:lang w:val="en-US"/>
+        </w:rPr>
+        <w:t xml:space="preserve">, </w:t>
+      </w:r>
+      <w:r>
+        <w:rPr>
+          <w:rFonts w:ascii="Trebuchet MS" w:hAnsi="Trebuchet MS"/>
+          <w:color w:val="7030A0"/>
+          <w:lang w:val="en-US"/>
+        </w:rPr>
+        <w:t>the URL contains “/run” and late I will explain why The URL contain “/run”.</w:t>
+      </w:r>
+    </w:p>
+    <w:p>
+      <w:pPr>
+        <w:pStyle w:val="ListParagraph"/>
+        <w:numPr>
+          <w:ilvl w:val="0"/>
+          <w:numId w:val="1"/>
+        </w:numPr>
+        <w:rPr>
+          <w:rFonts w:ascii="Trebuchet MS" w:hAnsi="Trebuchet MS"/>
+          <w:color w:val="7030A0"/>
+          <w:lang w:val="en-US"/>
+        </w:rPr>
+      </w:pPr>
+      <w:r>
+        <w:rPr>
+          <w:rFonts w:ascii="Trebuchet MS" w:hAnsi="Trebuchet MS"/>
+          <w:color w:val="7030A0"/>
+          <w:lang w:val="en-US"/>
+        </w:rPr>
+        <w:t xml:space="preserve">Once </w:t>
+      </w:r>
+      <w:r>
+        <w:rPr>
+          <w:rFonts w:ascii="Trebuchet MS" w:hAnsi="Trebuchet MS"/>
+          <w:color w:val="7030A0"/>
+          <w:lang w:val="en-US"/>
+        </w:rPr>
+        <w:t xml:space="preserve">AngularJS Controller send </w:t>
+      </w:r>
+      <w:r>
+        <w:rPr>
+          <w:rFonts w:ascii="Trebuchet MS" w:hAnsi="Trebuchet MS"/>
+          <w:color w:val="7030A0"/>
+          <w:lang w:val="en-US"/>
+        </w:rPr>
+        <w:t>OptimisationConstrainstHolder</w:t>
+      </w:r>
+      <w:r>
+        <w:rPr>
+          <w:rFonts w:ascii="Trebuchet MS" w:hAnsi="Trebuchet MS"/>
+          <w:color w:val="7030A0"/>
+          <w:lang w:val="en-US"/>
+        </w:rPr>
+        <w:t xml:space="preserve"> JSON Object to the path “/run”</w:t>
+      </w:r>
+      <w:r>
+        <w:rPr>
+          <w:rFonts w:ascii="Trebuchet MS" w:hAnsi="Trebuchet MS"/>
+          <w:color w:val="7030A0"/>
+          <w:lang w:val="en-US"/>
+        </w:rPr>
+        <w:t>, a major Actor comes, to handle this request, this Actor called Dispatcher Servlet.</w:t>
+      </w:r>
+    </w:p>
+    <w:p>
+      <w:pPr>
+        <w:pStyle w:val="ListParagraph"/>
+        <w:numPr>
+          <w:ilvl w:val="0"/>
+          <w:numId w:val="1"/>
+        </w:numPr>
+        <w:rPr>
+          <w:rFonts w:ascii="Trebuchet MS" w:hAnsi="Trebuchet MS"/>
+          <w:color w:val="7030A0"/>
+          <w:lang w:val="en-US"/>
+        </w:rPr>
+      </w:pPr>
+      <w:r>
+        <w:rPr>
+          <w:rFonts w:ascii="Trebuchet MS" w:hAnsi="Trebuchet MS"/>
+          <w:color w:val="7030A0"/>
+          <w:lang w:val="en-US"/>
+        </w:rPr>
+        <w:t>The Dispatcher Servlet or</w:t>
+      </w:r>
+      <w:r>
+        <w:rPr>
+          <w:rFonts w:ascii="Trebuchet MS" w:hAnsi="Trebuchet MS"/>
+          <w:color w:val="7030A0"/>
+          <w:lang w:val="en-US"/>
+        </w:rPr>
+        <w:t xml:space="preserve"> in Spring MVC documentation they called</w:t>
+      </w:r>
+      <w:r>
+        <w:rPr>
+          <w:rFonts w:ascii="Trebuchet MS" w:hAnsi="Trebuchet MS"/>
+          <w:color w:val="7030A0"/>
+          <w:lang w:val="en-US"/>
+        </w:rPr>
+        <w:t xml:space="preserve"> Front-controller</w:t>
+      </w:r>
+      <w:r>
+        <w:rPr>
+          <w:rFonts w:ascii="Trebuchet MS" w:hAnsi="Trebuchet MS"/>
+          <w:color w:val="7030A0"/>
+          <w:lang w:val="en-US"/>
+        </w:rPr>
+        <w:t>, this front-Controller</w:t>
+      </w:r>
+      <w:r>
+        <w:rPr>
+          <w:rFonts w:ascii="Trebuchet MS" w:hAnsi="Trebuchet MS"/>
+          <w:color w:val="7030A0"/>
+          <w:lang w:val="en-US"/>
+        </w:rPr>
+        <w:t xml:space="preserve"> is</w:t>
+      </w:r>
+      <w:r>
+        <w:rPr>
+          <w:rFonts w:ascii="Trebuchet MS" w:hAnsi="Trebuchet MS"/>
+          <w:color w:val="7030A0"/>
+          <w:lang w:val="en-US"/>
+        </w:rPr>
+        <w:t xml:space="preserve"> a</w:t>
+      </w:r>
+      <w:r>
+        <w:rPr>
+          <w:rFonts w:ascii="Trebuchet MS" w:hAnsi="Trebuchet MS"/>
+          <w:color w:val="7030A0"/>
+          <w:lang w:val="en-US"/>
+        </w:rPr>
+        <w:t xml:space="preserve"> part of Spring MVC Framework, it </w:t>
+      </w:r>
+      <w:r>
+        <w:rPr>
+          <w:rFonts w:ascii="Trebuchet MS" w:hAnsi="Trebuchet MS"/>
+          <w:color w:val="7030A0"/>
+          <w:lang w:val="en-US"/>
+        </w:rPr>
+        <w:t>acts</w:t>
+      </w:r>
+      <w:r>
+        <w:rPr>
+          <w:rFonts w:ascii="Trebuchet MS" w:hAnsi="Trebuchet MS"/>
+          <w:color w:val="7030A0"/>
+          <w:lang w:val="en-US"/>
+        </w:rPr>
+        <w:t xml:space="preserve"> like a dispatcher, it will decide for each URL will execute the proper Method, in our The URL exist in the POST request is /run, Dispatcher Servlet will </w:t>
+      </w:r>
+      <w:r>
+        <w:rPr>
+          <w:rFonts w:ascii="Trebuchet MS" w:hAnsi="Trebuchet MS"/>
+          <w:color w:val="7030A0"/>
+          <w:lang w:val="en-US"/>
+        </w:rPr>
+        <w:t>have mapped</w:t>
+      </w:r>
+      <w:r>
+        <w:rPr>
+          <w:rFonts w:ascii="Trebuchet MS" w:hAnsi="Trebuchet MS"/>
+          <w:color w:val="7030A0"/>
+          <w:lang w:val="en-US"/>
+        </w:rPr>
+        <w:t xml:space="preserve"> he method RUN in the optimisationController, and now we move the Optimisation Controller.</w:t>
+      </w:r>
+    </w:p>
+    <w:p>
+      <w:pPr>
+        <w:pStyle w:val="ListParagraph"/>
+        <w:numPr>
+          <w:ilvl w:val="0"/>
+          <w:numId w:val="1"/>
+        </w:numPr>
+        <w:rPr>
+          <w:rFonts w:ascii="Trebuchet MS" w:hAnsi="Trebuchet MS"/>
+          <w:color w:val="7030A0"/>
+          <w:lang w:val="en-US"/>
+        </w:rPr>
+      </w:pPr>
+      <w:r>
+        <w:rPr>
+          <w:rFonts w:ascii="Trebuchet MS" w:hAnsi="Trebuchet MS"/>
+          <w:color w:val="7030A0"/>
+          <w:lang w:val="en-US"/>
+        </w:rPr>
+        <w:t>In the Optimisation Controller and After that Dispatcher choose the proper method for URL, now Tomcat will execute the method Run.</w:t>
+      </w:r>
+    </w:p>
+    <w:p>
+      <w:pPr>
+        <w:pStyle w:val="ListParagraph"/>
+        <w:numPr>
+          <w:ilvl w:val="0"/>
+          <w:numId w:val="1"/>
+        </w:numPr>
+        <w:rPr>
+          <w:rFonts w:ascii="Trebuchet MS" w:hAnsi="Trebuchet MS"/>
+          <w:color w:val="7030A0"/>
+          <w:lang w:val="en-US"/>
+        </w:rPr>
+      </w:pPr>
+      <w:r>
+        <w:rPr>
+          <w:rFonts w:ascii="Trebuchet MS" w:hAnsi="Trebuchet MS"/>
+          <w:color w:val="7030A0"/>
+          <w:lang w:val="en-US"/>
+        </w:rPr>
+        <w:t xml:space="preserve">The method run will take as parameter the </w:t>
+      </w:r>
+      <w:r>
+        <w:rPr>
+          <w:rFonts w:ascii="Trebuchet MS" w:hAnsi="Trebuchet MS"/>
+          <w:color w:val="7030A0"/>
+          <w:lang w:val="en-US"/>
+        </w:rPr>
+        <w:t>OptimisationConstrainstHolder</w:t>
+      </w:r>
+      <w:r>
+        <w:rPr>
+          <w:rFonts w:ascii="Trebuchet MS" w:hAnsi="Trebuchet MS"/>
+          <w:color w:val="7030A0"/>
+          <w:lang w:val="en-US"/>
+        </w:rPr>
+        <w:t xml:space="preserve"> JSON Object, inside this method will call the run method exist in OptimisationModel and also will pass the OptimisationReport JSON Object.</w:t>
+      </w:r>
+    </w:p>
+    <w:p>
+      <w:pPr>
+        <w:pStyle w:val="ListParagraph"/>
+        <w:numPr>
+          <w:ilvl w:val="0"/>
+          <w:numId w:val="1"/>
+        </w:numPr>
+        <w:rPr>
+          <w:rFonts w:ascii="Trebuchet MS" w:hAnsi="Trebuchet MS"/>
+          <w:color w:val="7030A0"/>
+          <w:lang w:val="en-US"/>
+        </w:rPr>
+      </w:pPr>
+      <w:r>
+        <w:rPr>
+          <w:rFonts w:ascii="Trebuchet MS" w:hAnsi="Trebuchet MS"/>
+          <w:color w:val="7030A0"/>
+          <w:lang w:val="en-US"/>
+        </w:rPr>
+        <w:t>Now we move to the OptimisationModel,</w:t>
       </w:r>
       <w:bookmarkStart w:id="0" w:name="_GoBack"/>
       <w:bookmarkEnd w:id="0"/>
+      <w:r>
+        <w:rPr>
+          <w:rFonts w:ascii="Trebuchet MS" w:hAnsi="Trebuchet MS"/>
+          <w:color w:val="7030A0"/>
+          <w:lang w:val="en-US"/>
+        </w:rPr>
+        <w:t xml:space="preserve">       </w:t>
+      </w:r>
+      <w:r>
+        <w:rPr>
+          <w:rFonts w:ascii="Trebuchet MS" w:hAnsi="Trebuchet MS"/>
+          <w:color w:val="7030A0"/>
+          <w:lang w:val="en-US"/>
+        </w:rPr>
+        <w:t xml:space="preserve">    </w:t>
+      </w:r>
+      <w:r>
+        <w:rPr>
+          <w:rFonts w:ascii="Trebuchet MS" w:hAnsi="Trebuchet MS"/>
+          <w:color w:val="7030A0"/>
+          <w:lang w:val="en-US"/>
+        </w:rPr>
+        <w:t xml:space="preserve"> </w:t>
+      </w:r>
+      <w:r>
+        <w:rPr>
+          <w:rFonts w:ascii="Trebuchet MS" w:hAnsi="Trebuchet MS"/>
+          <w:color w:val="7030A0"/>
+          <w:lang w:val="en-US"/>
+        </w:rPr>
+        <w:t xml:space="preserve">   </w:t>
+      </w:r>
+      <w:r>
+        <w:rPr>
+          <w:rFonts w:ascii="Trebuchet MS" w:hAnsi="Trebuchet MS"/>
+          <w:color w:val="7030A0"/>
+          <w:lang w:val="en-US"/>
+        </w:rPr>
+        <w:t xml:space="preserve"> </w:t>
+      </w:r>
+      <w:r>
+        <w:rPr>
+          <w:rFonts w:ascii="Trebuchet MS" w:hAnsi="Trebuchet MS"/>
+          <w:color w:val="7030A0"/>
+          <w:lang w:val="en-US"/>
+        </w:rPr>
+        <w:t xml:space="preserve">  </w:t>
+      </w:r>
+      <w:r>
+        <w:rPr>
+          <w:rFonts w:ascii="Trebuchet MS" w:hAnsi="Trebuchet MS"/>
+          <w:color w:val="7030A0"/>
+          <w:lang w:val="en-US"/>
+        </w:rPr>
+        <w:t xml:space="preserve"> </w:t>
+      </w:r>
     </w:p>
     <w:p>
       <w:pPr>
@@ -885,6 +2163,7 @@
           <w:color w:val="FF0000"/>
           <w:lang w:val="en-US"/>
         </w:rPr>
+        <w:lastRenderedPageBreak/>
         <w:t>Make sure</w:t>
       </w:r>
       <w:r>
@@ -895,14 +2174,13 @@
         </w:rPr>
         <w:t xml:space="preserve"> that after any change you did in channels or budget </w:t>
       </w:r>
-      <w:proofErr w:type="gramStart"/>
       <w:r>
         <w:rPr>
           <w:rFonts w:ascii="Trebuchet MS" w:hAnsi="Trebuchet MS"/>
           <w:color w:val="FF0000"/>
           <w:lang w:val="en-US"/>
         </w:rPr>
-        <w:t xml:space="preserve">range </w:t>
+        <w:t>range you</w:t>
       </w:r>
       <w:r>
         <w:rPr>
@@ -910,16 +2188,23 @@
           <w:color w:val="FF0000"/>
           <w:lang w:val="en-US"/>
         </w:rPr>
-        <w:t xml:space="preserve"> you</w:t>
-      </w:r>
-      <w:proofErr w:type="gramEnd"/>
+        <w:t xml:space="preserve"> have to do successfully the update settings</w:t>
+      </w:r>
       <w:r>
         <w:rPr>
           <w:rFonts w:ascii="Trebuchet MS" w:hAnsi="Trebuchet MS"/>
           <w:color w:val="FF0000"/>
           <w:lang w:val="en-US"/>
         </w:rPr>
-        <w:t xml:space="preserve"> have to do successfully the update settings then to be able to run Scenario.  </w:t>
+        <w:t>,</w:t>
+      </w:r>
+      <w:r>
+        <w:rPr>
+          <w:rFonts w:ascii="Trebuchet MS" w:hAnsi="Trebuchet MS"/>
+          <w:color w:val="FF0000"/>
+          <w:lang w:val="en-US"/>
+        </w:rPr>
+        <w:t xml:space="preserve"> then to be able to run Scenario.  </w:t>
       </w:r>
     </w:p>
     <w:sectPr>

</xml_diff>